<commit_message>
Update 4 - Scheda Partecipante (Giada).docx
</commit_message>
<xml_diff>
--- a/Progetto/Schede partecipanti/4 - Scheda Partecipante (Giada).docx
+++ b/Progetto/Schede partecipanti/4 - Scheda Partecipante (Giada).docx
@@ -440,12 +440,6 @@
         <w:gridCol w:w="7827"/>
       </w:tblGrid>
       <w:tr>
-        <w:tblPrEx>
-          <w:tblCellMar>
-            <w:top w:w="0" w:type="dxa"/>
-            <w:bottom w:w="0" w:type="dxa"/>
-          </w:tblCellMar>
-        </w:tblPrEx>
         <w:tc>
           <w:tcPr>
             <w:tcW w:w="1170" w:type="dxa"/>
@@ -514,18 +508,54 @@
                 <w:b/>
                 <w:color w:val="666666"/>
               </w:rPr>
+              <w:t xml:space="preserve"> un set </w:t>
+            </w:r>
+            <w:proofErr w:type="spellStart"/>
+            <w:r>
+              <w:rPr>
+                <w:rFonts w:ascii="Titillium Web" w:eastAsia="Titillium Web" w:hAnsi="Titillium Web" w:cs="Titillium Web"/>
+                <w:b/>
+                <w:color w:val="666666"/>
+              </w:rPr>
+              <w:t>minimo</w:t>
+            </w:r>
+            <w:proofErr w:type="spellEnd"/>
+            <w:r>
+              <w:rPr>
+                <w:rFonts w:ascii="Titillium Web" w:eastAsia="Titillium Web" w:hAnsi="Titillium Web" w:cs="Titillium Web"/>
+                <w:b/>
+                <w:color w:val="666666"/>
+              </w:rPr>
+              <w:t xml:space="preserve"> di </w:t>
+            </w:r>
+            <w:proofErr w:type="spellStart"/>
+            <w:r>
+              <w:rPr>
+                <w:rFonts w:ascii="Titillium Web" w:eastAsia="Titillium Web" w:hAnsi="Titillium Web" w:cs="Titillium Web"/>
+                <w:b/>
+                <w:color w:val="666666"/>
+              </w:rPr>
+              <w:t>dati</w:t>
+            </w:r>
+            <w:proofErr w:type="spellEnd"/>
+            <w:r>
+              <w:rPr>
+                <w:rFonts w:ascii="Titillium Web" w:eastAsia="Titillium Web" w:hAnsi="Titillium Web" w:cs="Titillium Web"/>
+                <w:b/>
+                <w:color w:val="666666"/>
+              </w:rPr>
               <w:t xml:space="preserve"> </w:t>
             </w:r>
-            <w:proofErr w:type="gramStart"/>
+            <w:proofErr w:type="spellStart"/>
             <w:r>
               <w:rPr>
                 <w:rFonts w:ascii="Titillium Web" w:eastAsia="Titillium Web" w:hAnsi="Titillium Web" w:cs="Titillium Web"/>
                 <w:b/>
                 <w:color w:val="666666"/>
               </w:rPr>
-              <w:t>un set</w:t>
-            </w:r>
-            <w:proofErr w:type="gramEnd"/>
+              <w:t>anagrafici</w:t>
+            </w:r>
+            <w:proofErr w:type="spellEnd"/>
             <w:r>
               <w:rPr>
                 <w:rFonts w:ascii="Titillium Web" w:eastAsia="Titillium Web" w:hAnsi="Titillium Web" w:cs="Titillium Web"/>
@@ -538,34 +568,30 @@
             <w:r>
               <w:rPr>
                 <w:rFonts w:ascii="Titillium Web" w:eastAsia="Titillium Web" w:hAnsi="Titillium Web" w:cs="Titillium Web"/>
-                <w:b/>
-                <w:color w:val="666666"/>
-              </w:rPr>
-              <w:t>minimo</w:t>
-            </w:r>
-            <w:proofErr w:type="spellEnd"/>
-            <w:r>
-              <w:rPr>
-                <w:rFonts w:ascii="Titillium Web" w:eastAsia="Titillium Web" w:hAnsi="Titillium Web" w:cs="Titillium Web"/>
-                <w:b/>
-                <w:color w:val="666666"/>
-              </w:rPr>
-              <w:t xml:space="preserve"> di </w:t>
-            </w:r>
-            <w:proofErr w:type="spellStart"/>
-            <w:r>
-              <w:rPr>
-                <w:rFonts w:ascii="Titillium Web" w:eastAsia="Titillium Web" w:hAnsi="Titillium Web" w:cs="Titillium Web"/>
-                <w:b/>
-                <w:color w:val="666666"/>
-              </w:rPr>
-              <w:t>dati</w:t>
-            </w:r>
-            <w:proofErr w:type="spellEnd"/>
-            <w:r>
-              <w:rPr>
-                <w:rFonts w:ascii="Titillium Web" w:eastAsia="Titillium Web" w:hAnsi="Titillium Web" w:cs="Titillium Web"/>
-                <w:b/>
+                <w:color w:val="666666"/>
+              </w:rPr>
+              <w:t>necessari</w:t>
+            </w:r>
+            <w:proofErr w:type="spellEnd"/>
+            <w:r>
+              <w:rPr>
+                <w:rFonts w:ascii="Titillium Web" w:eastAsia="Titillium Web" w:hAnsi="Titillium Web" w:cs="Titillium Web"/>
+                <w:color w:val="666666"/>
+              </w:rPr>
+              <w:t xml:space="preserve"> per </w:t>
+            </w:r>
+            <w:proofErr w:type="spellStart"/>
+            <w:r>
+              <w:rPr>
+                <w:rFonts w:ascii="Titillium Web" w:eastAsia="Titillium Web" w:hAnsi="Titillium Web" w:cs="Titillium Web"/>
+                <w:color w:val="666666"/>
+              </w:rPr>
+              <w:t>identificare</w:t>
+            </w:r>
+            <w:proofErr w:type="spellEnd"/>
+            <w:r>
+              <w:rPr>
+                <w:rFonts w:ascii="Titillium Web" w:eastAsia="Titillium Web" w:hAnsi="Titillium Web" w:cs="Titillium Web"/>
                 <w:color w:val="666666"/>
               </w:rPr>
               <w:t xml:space="preserve"> </w:t>
@@ -574,16 +600,14 @@
             <w:r>
               <w:rPr>
                 <w:rFonts w:ascii="Titillium Web" w:eastAsia="Titillium Web" w:hAnsi="Titillium Web" w:cs="Titillium Web"/>
-                <w:b/>
-                <w:color w:val="666666"/>
-              </w:rPr>
-              <w:t>anagrafici</w:t>
-            </w:r>
-            <w:proofErr w:type="spellEnd"/>
-            <w:r>
-              <w:rPr>
-                <w:rFonts w:ascii="Titillium Web" w:eastAsia="Titillium Web" w:hAnsi="Titillium Web" w:cs="Titillium Web"/>
-                <w:b/>
+                <w:color w:val="666666"/>
+              </w:rPr>
+              <w:t>ciascuno</w:t>
+            </w:r>
+            <w:proofErr w:type="spellEnd"/>
+            <w:r>
+              <w:rPr>
+                <w:rFonts w:ascii="Titillium Web" w:eastAsia="Titillium Web" w:hAnsi="Titillium Web" w:cs="Titillium Web"/>
                 <w:color w:val="666666"/>
               </w:rPr>
               <w:t xml:space="preserve"> </w:t>
@@ -594,23 +618,7 @@
                 <w:rFonts w:ascii="Titillium Web" w:eastAsia="Titillium Web" w:hAnsi="Titillium Web" w:cs="Titillium Web"/>
                 <w:color w:val="666666"/>
               </w:rPr>
-              <w:t>necessari</w:t>
-            </w:r>
-            <w:proofErr w:type="spellEnd"/>
-            <w:r>
-              <w:rPr>
-                <w:rFonts w:ascii="Titillium Web" w:eastAsia="Titillium Web" w:hAnsi="Titillium Web" w:cs="Titillium Web"/>
-                <w:color w:val="666666"/>
-              </w:rPr>
-              <w:t xml:space="preserve"> per </w:t>
-            </w:r>
-            <w:proofErr w:type="spellStart"/>
-            <w:r>
-              <w:rPr>
-                <w:rFonts w:ascii="Titillium Web" w:eastAsia="Titillium Web" w:hAnsi="Titillium Web" w:cs="Titillium Web"/>
-                <w:color w:val="666666"/>
-              </w:rPr>
-              <w:t>identificare</w:t>
+              <w:t>dei</w:t>
             </w:r>
             <w:proofErr w:type="spellEnd"/>
             <w:r>
@@ -626,7 +634,39 @@
                 <w:rFonts w:ascii="Titillium Web" w:eastAsia="Titillium Web" w:hAnsi="Titillium Web" w:cs="Titillium Web"/>
                 <w:color w:val="666666"/>
               </w:rPr>
-              <w:t>ciascuno</w:t>
+              <w:t>partecipanti</w:t>
+            </w:r>
+            <w:proofErr w:type="spellEnd"/>
+            <w:r>
+              <w:rPr>
+                <w:rFonts w:ascii="Titillium Web" w:eastAsia="Titillium Web" w:hAnsi="Titillium Web" w:cs="Titillium Web"/>
+                <w:color w:val="666666"/>
+              </w:rPr>
+              <w:t xml:space="preserve"> al test di </w:t>
+            </w:r>
+            <w:proofErr w:type="spellStart"/>
+            <w:r>
+              <w:rPr>
+                <w:rFonts w:ascii="Titillium Web" w:eastAsia="Titillium Web" w:hAnsi="Titillium Web" w:cs="Titillium Web"/>
+                <w:color w:val="666666"/>
+              </w:rPr>
+              <w:t>usabilità</w:t>
+            </w:r>
+            <w:proofErr w:type="spellEnd"/>
+            <w:r>
+              <w:rPr>
+                <w:rFonts w:ascii="Titillium Web" w:eastAsia="Titillium Web" w:hAnsi="Titillium Web" w:cs="Titillium Web"/>
+                <w:color w:val="666666"/>
+              </w:rPr>
+              <w:t xml:space="preserve">. </w:t>
+            </w:r>
+            <w:proofErr w:type="spellStart"/>
+            <w:r>
+              <w:rPr>
+                <w:rFonts w:ascii="Titillium Web" w:eastAsia="Titillium Web" w:hAnsi="Titillium Web" w:cs="Titillium Web"/>
+                <w:color w:val="666666"/>
+              </w:rPr>
+              <w:t>Puoi</w:t>
             </w:r>
             <w:proofErr w:type="spellEnd"/>
             <w:r>
@@ -642,70 +682,6 @@
                 <w:rFonts w:ascii="Titillium Web" w:eastAsia="Titillium Web" w:hAnsi="Titillium Web" w:cs="Titillium Web"/>
                 <w:color w:val="666666"/>
               </w:rPr>
-              <w:t>dei</w:t>
-            </w:r>
-            <w:proofErr w:type="spellEnd"/>
-            <w:r>
-              <w:rPr>
-                <w:rFonts w:ascii="Titillium Web" w:eastAsia="Titillium Web" w:hAnsi="Titillium Web" w:cs="Titillium Web"/>
-                <w:color w:val="666666"/>
-              </w:rPr>
-              <w:t xml:space="preserve"> </w:t>
-            </w:r>
-            <w:proofErr w:type="spellStart"/>
-            <w:r>
-              <w:rPr>
-                <w:rFonts w:ascii="Titillium Web" w:eastAsia="Titillium Web" w:hAnsi="Titillium Web" w:cs="Titillium Web"/>
-                <w:color w:val="666666"/>
-              </w:rPr>
-              <w:t>partecipanti</w:t>
-            </w:r>
-            <w:proofErr w:type="spellEnd"/>
-            <w:r>
-              <w:rPr>
-                <w:rFonts w:ascii="Titillium Web" w:eastAsia="Titillium Web" w:hAnsi="Titillium Web" w:cs="Titillium Web"/>
-                <w:color w:val="666666"/>
-              </w:rPr>
-              <w:t xml:space="preserve"> al test di </w:t>
-            </w:r>
-            <w:proofErr w:type="spellStart"/>
-            <w:r>
-              <w:rPr>
-                <w:rFonts w:ascii="Titillium Web" w:eastAsia="Titillium Web" w:hAnsi="Titillium Web" w:cs="Titillium Web"/>
-                <w:color w:val="666666"/>
-              </w:rPr>
-              <w:t>usabilità</w:t>
-            </w:r>
-            <w:proofErr w:type="spellEnd"/>
-            <w:r>
-              <w:rPr>
-                <w:rFonts w:ascii="Titillium Web" w:eastAsia="Titillium Web" w:hAnsi="Titillium Web" w:cs="Titillium Web"/>
-                <w:color w:val="666666"/>
-              </w:rPr>
-              <w:t xml:space="preserve">. </w:t>
-            </w:r>
-            <w:proofErr w:type="spellStart"/>
-            <w:r>
-              <w:rPr>
-                <w:rFonts w:ascii="Titillium Web" w:eastAsia="Titillium Web" w:hAnsi="Titillium Web" w:cs="Titillium Web"/>
-                <w:color w:val="666666"/>
-              </w:rPr>
-              <w:t>Puoi</w:t>
-            </w:r>
-            <w:proofErr w:type="spellEnd"/>
-            <w:r>
-              <w:rPr>
-                <w:rFonts w:ascii="Titillium Web" w:eastAsia="Titillium Web" w:hAnsi="Titillium Web" w:cs="Titillium Web"/>
-                <w:color w:val="666666"/>
-              </w:rPr>
-              <w:t xml:space="preserve"> </w:t>
-            </w:r>
-            <w:proofErr w:type="spellStart"/>
-            <w:r>
-              <w:rPr>
-                <w:rFonts w:ascii="Titillium Web" w:eastAsia="Titillium Web" w:hAnsi="Titillium Web" w:cs="Titillium Web"/>
-                <w:color w:val="666666"/>
-              </w:rPr>
               <w:t>partire</w:t>
             </w:r>
             <w:proofErr w:type="spellEnd"/>
@@ -722,14 +698,7 @@
                 <w:rFonts w:ascii="Titillium Web" w:eastAsia="Titillium Web" w:hAnsi="Titillium Web" w:cs="Titillium Web"/>
                 <w:color w:val="666666"/>
               </w:rPr>
-              <w:t>doma</w:t>
-            </w:r>
-            <w:r>
-              <w:rPr>
-                <w:rFonts w:ascii="Titillium Web" w:eastAsia="Titillium Web" w:hAnsi="Titillium Web" w:cs="Titillium Web"/>
-                <w:color w:val="666666"/>
-              </w:rPr>
-              <w:t>nde</w:t>
+              <w:t>domande</w:t>
             </w:r>
             <w:proofErr w:type="spellEnd"/>
             <w:r>
@@ -989,12 +958,6 @@
         </w:tc>
       </w:tr>
       <w:tr>
-        <w:tblPrEx>
-          <w:tblCellMar>
-            <w:top w:w="0" w:type="dxa"/>
-            <w:bottom w:w="0" w:type="dxa"/>
-          </w:tblCellMar>
-        </w:tblPrEx>
         <w:tc>
           <w:tcPr>
             <w:tcW w:w="1170" w:type="dxa"/>
@@ -1303,12 +1266,6 @@
         </w:tc>
       </w:tr>
       <w:tr>
-        <w:tblPrEx>
-          <w:tblCellMar>
-            <w:top w:w="0" w:type="dxa"/>
-            <w:bottom w:w="0" w:type="dxa"/>
-          </w:tblCellMar>
-        </w:tblPrEx>
         <w:tc>
           <w:tcPr>
             <w:tcW w:w="1170" w:type="dxa"/>
@@ -1768,12 +1725,6 @@
         </w:tc>
       </w:tr>
       <w:tr>
-        <w:tblPrEx>
-          <w:tblCellMar>
-            <w:top w:w="0" w:type="dxa"/>
-            <w:bottom w:w="0" w:type="dxa"/>
-          </w:tblCellMar>
-        </w:tblPrEx>
         <w:tc>
           <w:tcPr>
             <w:tcW w:w="1170" w:type="dxa"/>
@@ -1821,12 +1772,6 @@
         </w:tc>
       </w:tr>
       <w:tr>
-        <w:tblPrEx>
-          <w:tblCellMar>
-            <w:top w:w="0" w:type="dxa"/>
-            <w:bottom w:w="0" w:type="dxa"/>
-          </w:tblCellMar>
-        </w:tblPrEx>
         <w:tc>
           <w:tcPr>
             <w:tcW w:w="1170" w:type="dxa"/>
@@ -2557,6 +2502,14 @@
         </w:rPr>
         <w:t xml:space="preserve">5)    </w:t>
       </w:r>
+      <w:r>
+        <w:rPr>
+          <w:rFonts w:ascii="Titillium Web" w:eastAsia="Titillium Web" w:hAnsi="Titillium Web" w:cs="Titillium Web"/>
+          <w:color w:val="666666"/>
+          <w:sz w:val="28"/>
+        </w:rPr>
+        <w:t xml:space="preserve">Sei/sei </w:t>
+      </w:r>
       <w:proofErr w:type="spellStart"/>
       <w:r>
         <w:rPr>
@@ -2564,7 +2517,7 @@
           <w:color w:val="666666"/>
           <w:sz w:val="28"/>
         </w:rPr>
-        <w:t>Visita</w:t>
+        <w:t>stato</w:t>
       </w:r>
       <w:proofErr w:type="spellEnd"/>
       <w:r>
@@ -2573,68 +2526,23 @@
           <w:color w:val="666666"/>
           <w:sz w:val="28"/>
         </w:rPr>
-        <w:t xml:space="preserve"> il </w:t>
-      </w:r>
-      <w:proofErr w:type="spellStart"/>
-      <w:r>
-        <w:rPr>
-          <w:rFonts w:ascii="Titillium Web" w:eastAsia="Titillium Web" w:hAnsi="Titillium Web" w:cs="Titillium Web"/>
-          <w:color w:val="666666"/>
-          <w:sz w:val="28"/>
-        </w:rPr>
-        <w:t>sito</w:t>
-      </w:r>
-      <w:proofErr w:type="spellEnd"/>
-      <w:r>
-        <w:rPr>
-          <w:rFonts w:ascii="Titillium Web" w:eastAsia="Titillium Web" w:hAnsi="Titillium Web" w:cs="Titillium Web"/>
-          <w:color w:val="666666"/>
-          <w:sz w:val="28"/>
-        </w:rPr>
-        <w:t xml:space="preserve"> </w:t>
-      </w:r>
-      <w:r>
-        <w:rPr>
-          <w:rFonts w:ascii="Titillium Web" w:eastAsia="Titillium Web" w:hAnsi="Titillium Web" w:cs="Titillium Web"/>
-          <w:i/>
-          <w:color w:val="666666"/>
-          <w:sz w:val="28"/>
-        </w:rPr>
-        <w:t>https://</w:t>
-      </w:r>
-      <w:r>
-        <w:rPr>
-          <w:rFonts w:ascii="Titillium Web" w:eastAsia="Titillium Web" w:hAnsi="Titillium Web" w:cs="Titillium Web"/>
-          <w:i/>
-          <w:color w:val="666666"/>
-          <w:sz w:val="28"/>
-        </w:rPr>
-        <w:t xml:space="preserve"> </w:t>
-      </w:r>
-      <w:r>
-        <w:rPr>
-          <w:rFonts w:ascii="Titillium Web" w:eastAsia="Titillium Web" w:hAnsi="Titillium Web" w:cs="Titillium Web"/>
-          <w:i/>
-          <w:color w:val="666666"/>
-          <w:sz w:val="28"/>
-        </w:rPr>
-        <w:t>www.unipg.it</w:t>
-      </w:r>
-      <w:r>
-        <w:rPr>
-          <w:rFonts w:ascii="Titillium Web" w:eastAsia="Titillium Web" w:hAnsi="Titillium Web" w:cs="Titillium Web"/>
-          <w:color w:val="666666"/>
-          <w:sz w:val="28"/>
-        </w:rPr>
-        <w:t xml:space="preserve"> </w:t>
-      </w:r>
-      <w:r>
-        <w:rPr>
-          <w:rFonts w:ascii="Titillium Web" w:eastAsia="Titillium Web" w:hAnsi="Titillium Web" w:cs="Titillium Web"/>
-          <w:color w:val="666666"/>
-          <w:sz w:val="28"/>
-        </w:rPr>
-        <w:t>in media:</w:t>
+        <w:t>/a</w:t>
+      </w:r>
+      <w:r>
+        <w:rPr>
+          <w:rFonts w:ascii="Titillium Web" w:eastAsia="Titillium Web" w:hAnsi="Titillium Web" w:cs="Titillium Web"/>
+          <w:color w:val="666666"/>
+          <w:sz w:val="28"/>
+        </w:rPr>
+        <w:t xml:space="preserve"> uno student Universitario</w:t>
+      </w:r>
+      <w:r>
+        <w:rPr>
+          <w:rFonts w:ascii="Titillium Web" w:eastAsia="Titillium Web" w:hAnsi="Titillium Web" w:cs="Titillium Web"/>
+          <w:color w:val="666666"/>
+          <w:sz w:val="28"/>
+        </w:rPr>
+        <w:t>:</w:t>
       </w:r>
     </w:p>
     <w:p>
@@ -2650,138 +2558,6 @@
       <w:r>
         <w:rPr>
           <w:rFonts w:ascii="Titillium Web" w:eastAsia="Titillium Web" w:hAnsi="Titillium Web" w:cs="Titillium Web"/>
-          <w:color w:val="666666"/>
-          <w:sz w:val="28"/>
-        </w:rPr>
-        <w:t xml:space="preserve">   </w:t>
-      </w:r>
-      <w:r>
-        <w:rPr>
-          <w:rFonts w:ascii="Titillium Web" w:eastAsia="Titillium Web" w:hAnsi="Titillium Web" w:cs="Titillium Web"/>
-          <w:color w:val="666666"/>
-          <w:sz w:val="28"/>
-        </w:rPr>
-        <w:tab/>
-        <w:t xml:space="preserve"> </w:t>
-      </w:r>
-      <w:proofErr w:type="spellStart"/>
-      <w:r>
-        <w:rPr>
-          <w:rFonts w:ascii="Titillium Web" w:eastAsia="Titillium Web" w:hAnsi="Titillium Web" w:cs="Titillium Web"/>
-          <w:color w:val="666666"/>
-          <w:sz w:val="28"/>
-        </w:rPr>
-        <w:t>più</w:t>
-      </w:r>
-      <w:proofErr w:type="spellEnd"/>
-      <w:r>
-        <w:rPr>
-          <w:rFonts w:ascii="Titillium Web" w:eastAsia="Titillium Web" w:hAnsi="Titillium Web" w:cs="Titillium Web"/>
-          <w:color w:val="666666"/>
-          <w:sz w:val="28"/>
-        </w:rPr>
-        <w:t xml:space="preserve"> volte al </w:t>
-      </w:r>
-      <w:proofErr w:type="spellStart"/>
-      <w:r>
-        <w:rPr>
-          <w:rFonts w:ascii="Titillium Web" w:eastAsia="Titillium Web" w:hAnsi="Titillium Web" w:cs="Titillium Web"/>
-          <w:color w:val="666666"/>
-          <w:sz w:val="28"/>
-        </w:rPr>
-        <w:t>giorno</w:t>
-      </w:r>
-      <w:proofErr w:type="spellEnd"/>
-    </w:p>
-    <w:p>
-      <w:pPr>
-        <w:pStyle w:val="Standard"/>
-        <w:numPr>
-          <w:ilvl w:val="0"/>
-          <w:numId w:val="3"/>
-        </w:numPr>
-        <w:spacing w:line="360" w:lineRule="auto"/>
-        <w:ind w:hanging="358"/>
-      </w:pPr>
-      <w:r>
-        <w:rPr>
-          <w:rFonts w:ascii="Titillium Web" w:eastAsia="Titillium Web" w:hAnsi="Titillium Web" w:cs="Titillium Web"/>
-          <w:color w:val="666666"/>
-          <w:sz w:val="28"/>
-        </w:rPr>
-        <w:t xml:space="preserve">   </w:t>
-      </w:r>
-      <w:r>
-        <w:rPr>
-          <w:rFonts w:ascii="Titillium Web" w:eastAsia="Titillium Web" w:hAnsi="Titillium Web" w:cs="Titillium Web"/>
-          <w:color w:val="666666"/>
-          <w:sz w:val="28"/>
-        </w:rPr>
-        <w:tab/>
-        <w:t xml:space="preserve"> 1 volta al </w:t>
-      </w:r>
-      <w:proofErr w:type="spellStart"/>
-      <w:r>
-        <w:rPr>
-          <w:rFonts w:ascii="Titillium Web" w:eastAsia="Titillium Web" w:hAnsi="Titillium Web" w:cs="Titillium Web"/>
-          <w:color w:val="666666"/>
-          <w:sz w:val="28"/>
-        </w:rPr>
-        <w:t>giorno</w:t>
-      </w:r>
-      <w:proofErr w:type="spellEnd"/>
-    </w:p>
-    <w:p>
-      <w:pPr>
-        <w:pStyle w:val="Standard"/>
-        <w:numPr>
-          <w:ilvl w:val="0"/>
-          <w:numId w:val="3"/>
-        </w:numPr>
-        <w:spacing w:line="360" w:lineRule="auto"/>
-        <w:ind w:hanging="358"/>
-      </w:pPr>
-      <w:r>
-        <w:rPr>
-          <w:rFonts w:ascii="Titillium Web" w:eastAsia="Titillium Web" w:hAnsi="Titillium Web" w:cs="Titillium Web"/>
-          <w:color w:val="666666"/>
-          <w:sz w:val="28"/>
-        </w:rPr>
-        <w:t xml:space="preserve">   </w:t>
-      </w:r>
-      <w:r>
-        <w:rPr>
-          <w:rFonts w:ascii="Titillium Web" w:eastAsia="Titillium Web" w:hAnsi="Titillium Web" w:cs="Titillium Web"/>
-          <w:color w:val="666666"/>
-          <w:sz w:val="28"/>
-        </w:rPr>
-        <w:tab/>
-        <w:t xml:space="preserve"> 1 volta a </w:t>
-      </w:r>
-      <w:proofErr w:type="spellStart"/>
-      <w:r>
-        <w:rPr>
-          <w:rFonts w:ascii="Titillium Web" w:eastAsia="Titillium Web" w:hAnsi="Titillium Web" w:cs="Titillium Web"/>
-          <w:color w:val="666666"/>
-          <w:sz w:val="28"/>
-        </w:rPr>
-        <w:t>settimana</w:t>
-      </w:r>
-      <w:proofErr w:type="spellEnd"/>
-    </w:p>
-    <w:p>
-      <w:pPr>
-        <w:pStyle w:val="Standard"/>
-        <w:numPr>
-          <w:ilvl w:val="0"/>
-          <w:numId w:val="3"/>
-        </w:numPr>
-        <w:spacing w:line="360" w:lineRule="auto"/>
-        <w:ind w:hanging="358"/>
-      </w:pPr>
-      <w:r>
-        <w:rPr>
-          <w:rFonts w:ascii="Titillium Web" w:eastAsia="Titillium Web" w:hAnsi="Titillium Web" w:cs="Titillium Web"/>
           <w:noProof/>
           <w:color w:val="666666"/>
           <w:sz w:val="28"/>
@@ -2789,18 +2565,18 @@
         <mc:AlternateContent>
           <mc:Choice Requires="wpi">
             <w:drawing>
-              <wp:anchor distT="0" distB="0" distL="114300" distR="114300" simplePos="0" relativeHeight="251663360" behindDoc="0" locked="0" layoutInCell="1" allowOverlap="1" wp14:anchorId="6775A13B" wp14:editId="0AD938C5">
+              <wp:anchor distT="0" distB="0" distL="114300" distR="114300" simplePos="0" relativeHeight="251663360" behindDoc="0" locked="0" layoutInCell="1" allowOverlap="1" wp14:anchorId="10055C77" wp14:editId="0ABDECB1">
                 <wp:simplePos x="0" y="0"/>
                 <wp:positionH relativeFrom="column">
-                  <wp:posOffset>203835</wp:posOffset>
+                  <wp:posOffset>94615</wp:posOffset>
                 </wp:positionH>
                 <wp:positionV relativeFrom="paragraph">
-                  <wp:posOffset>0</wp:posOffset>
+                  <wp:posOffset>47625</wp:posOffset>
                 </wp:positionV>
-                <wp:extent cx="171450" cy="237130"/>
-                <wp:effectExtent l="38100" t="57150" r="0" b="48895"/>
+                <wp:extent cx="279230" cy="263520"/>
+                <wp:effectExtent l="57150" t="38100" r="45085" b="41910"/>
                 <wp:wrapNone/>
-                <wp:docPr id="17" name="Input penna 17"/>
+                <wp:docPr id="5" name="Input penna 5"/>
                 <wp:cNvGraphicFramePr/>
                 <a:graphic xmlns:a="http://schemas.openxmlformats.org/drawingml/2006/main">
                   <a:graphicData uri="http://schemas.microsoft.com/office/word/2010/wordprocessingInk">
@@ -2810,7 +2586,7 @@
                       </w14:nvContentPartPr>
                       <w14:xfrm>
                         <a:off x="0" y="0"/>
-                        <a:ext cx="171450" cy="237130"/>
+                        <a:ext cx="279230" cy="263520"/>
                       </w14:xfrm>
                     </w14:contentPart>
                   </a:graphicData>
@@ -2820,7 +2596,26 @@
           </mc:Choice>
           <mc:Fallback>
             <w:pict>
-              <v:shape w14:anchorId="40D8C6EB" id="Input penna 17" o:spid="_x0000_s1026" type="#_x0000_t75" style="position:absolute;margin-left:15.35pt;margin-top:-.7pt;width:14.9pt;height:20.05pt;z-index:251663360;visibility:visible;mso-wrap-style:square;mso-wrap-distance-left:9pt;mso-wrap-distance-top:0;mso-wrap-distance-right:9pt;mso-wrap-distance-bottom:0;mso-position-horizontal:absolute;mso-position-horizontal-relative:text;mso-position-vertical:absolute;mso-position-vertical-relative:text" o:gfxdata="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">
+              <v:shapetype w14:anchorId="56B72CED" id="_x0000_t75" coordsize="21600,21600" o:spt="75" o:preferrelative="t" path="m@4@5l@4@11@9@11@9@5xe" filled="f" stroked="f">
+                <v:stroke joinstyle="miter"/>
+                <v:formulas>
+                  <v:f eqn="if lineDrawn pixelLineWidth 0"/>
+                  <v:f eqn="sum @0 1 0"/>
+                  <v:f eqn="sum 0 0 @1"/>
+                  <v:f eqn="prod @2 1 2"/>
+                  <v:f eqn="prod @3 21600 pixelWidth"/>
+                  <v:f eqn="prod @3 21600 pixelHeight"/>
+                  <v:f eqn="sum @0 0 1"/>
+                  <v:f eqn="prod @6 1 2"/>
+                  <v:f eqn="prod @7 21600 pixelWidth"/>
+                  <v:f eqn="sum @8 21600 0"/>
+                  <v:f eqn="prod @7 21600 pixelHeight"/>
+                  <v:f eqn="sum @10 21600 0"/>
+                </v:formulas>
+                <v:path o:extrusionok="f" gradientshapeok="t" o:connecttype="rect"/>
+                <o:lock v:ext="edit" aspectratio="t"/>
+              </v:shapetype>
+              <v:shape id="Input penna 5" o:spid="_x0000_s1026" type="#_x0000_t75" style="position:absolute;margin-left:6.75pt;margin-top:3.05pt;width:23.4pt;height:22.2pt;z-index:251663360;visibility:visible;mso-wrap-style:square;mso-wrap-distance-left:9pt;mso-wrap-distance-top:0;mso-wrap-distance-right:9pt;mso-wrap-distance-bottom:0;mso-position-horizontal:absolute;mso-position-horizontal-relative:text;mso-position-vertical:absolute;mso-position-vertical-relative:text" o:gfxdata="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">
                 <v:imagedata r:id="rId14" o:title=""/>
               </v:shape>
             </w:pict>
@@ -2842,22 +2637,7 @@
           <w:sz w:val="28"/>
         </w:rPr>
         <w:tab/>
-      </w:r>
-      <w:r>
-        <w:rPr>
-          <w:rFonts w:ascii="Titillium Web" w:eastAsia="Titillium Web" w:hAnsi="Titillium Web" w:cs="Titillium Web"/>
-          <w:color w:val="666666"/>
-          <w:sz w:val="28"/>
-        </w:rPr>
-        <w:t xml:space="preserve"> molt</w:t>
-      </w:r>
-      <w:r>
-        <w:rPr>
-          <w:rFonts w:ascii="Titillium Web" w:eastAsia="Titillium Web" w:hAnsi="Titillium Web" w:cs="Titillium Web"/>
-          <w:color w:val="666666"/>
-          <w:sz w:val="28"/>
-        </w:rPr>
-        <w:t xml:space="preserve">o </w:t>
+        <w:t xml:space="preserve"> </w:t>
       </w:r>
       <w:proofErr w:type="spellStart"/>
       <w:r>
@@ -2866,9 +2646,45 @@
           <w:color w:val="666666"/>
           <w:sz w:val="28"/>
         </w:rPr>
-        <w:t>raramente</w:t>
+        <w:t>si</w:t>
       </w:r>
       <w:proofErr w:type="spellEnd"/>
+    </w:p>
+    <w:p>
+      <w:pPr>
+        <w:pStyle w:val="Standard"/>
+        <w:numPr>
+          <w:ilvl w:val="0"/>
+          <w:numId w:val="3"/>
+        </w:numPr>
+        <w:spacing w:line="360" w:lineRule="auto"/>
+        <w:ind w:hanging="358"/>
+      </w:pPr>
+      <w:r>
+        <w:rPr>
+          <w:rFonts w:ascii="Titillium Web" w:eastAsia="Titillium Web" w:hAnsi="Titillium Web" w:cs="Titillium Web"/>
+          <w:color w:val="666666"/>
+          <w:sz w:val="28"/>
+        </w:rPr>
+        <w:t xml:space="preserve">   </w:t>
+      </w:r>
+      <w:r>
+        <w:rPr>
+          <w:rFonts w:ascii="Titillium Web" w:eastAsia="Titillium Web" w:hAnsi="Titillium Web" w:cs="Titillium Web"/>
+          <w:color w:val="666666"/>
+          <w:sz w:val="28"/>
+        </w:rPr>
+        <w:tab/>
+        <w:t xml:space="preserve"> </w:t>
+      </w:r>
+      <w:r>
+        <w:rPr>
+          <w:rFonts w:ascii="Titillium Web" w:eastAsia="Titillium Web" w:hAnsi="Titillium Web" w:cs="Titillium Web"/>
+          <w:color w:val="666666"/>
+          <w:sz w:val="28"/>
+        </w:rPr>
+        <w:t>no</w:t>
+      </w:r>
     </w:p>
     <w:sectPr>
       <w:footerReference w:type="default" r:id="rId15"/>
@@ -4569,15 +4385,15 @@
           <inkml:channelProperty channel="F" name="resolution" value="0" units="1/dev"/>
         </inkml:channelProperties>
       </inkml:inkSource>
-      <inkml:timestamp xml:id="ts0" timeString="2022-03-17T19:09:38.165"/>
+      <inkml:timestamp xml:id="ts0" timeString="2022-03-18T15:31:45.625"/>
     </inkml:context>
     <inkml:brush xml:id="br0">
       <inkml:brushProperty name="width" value="0.05" units="cm"/>
       <inkml:brushProperty name="height" value="0.05" units="cm"/>
     </inkml:brush>
   </inkml:definitions>
-  <inkml:trace contextRef="#ctx0" brushRef="#br0">1 0 24575,'6'1'0,"1"1"0,-1 0 0,0 0 0,1 0 0,-1 0 0,0 1 0,-1 0 0,1 0 0,0 1 0,-1 0 0,0 0 0,9 8 0,18 12 0,-20-15 0,-1 1 0,0 0 0,0 0 0,-1 1 0,15 20 0,15 17 0,-24-29 0,-1 1 0,-1 1 0,22 42 0,-16-27 0,-13-23 0,6 12 0,2 0 0,0-2 0,2 0 0,31 34 0,-36-43-1365,-1-2-5461</inkml:trace>
-  <inkml:trace contextRef="#ctx0" brushRef="#br0" timeOffset="978.15">379 26 24575,'-2'12'0,"0"-1"0,-1 1 0,0-1 0,-1 0 0,0 0 0,-1 0 0,0-1 0,-1 1 0,0-1 0,-1 0 0,-8 10 0,-23 40 0,29-45 0,0 0 0,-22 25 0,23-32 0,1 1 0,0 0 0,0 0 0,1 0 0,1 1 0,-1 0 0,2 0 0,-1 0 0,-4 20 0,6-17 0,-1 0 0,-1 0 0,1 0 0,-8 12 0,-5 14 0,14-29 65,0 0 0,1-1-1,0 1 1,0 16 0,-6 24-1754,3-32-5137</inkml:trace>
+  <inkml:trace contextRef="#ctx0" brushRef="#br0">1 313 24575,'0'1'0,"0"0"0,1 0 0,-1 0 0,1 0 0,-1 0 0,1 0 0,0 0 0,-1 0 0,1 0 0,0-1 0,0 1 0,0 0 0,0 0 0,-1-1 0,1 1 0,0 0 0,0-1 0,0 1 0,0-1 0,1 1 0,-1-1 0,0 0 0,0 1 0,0-1 0,0 0 0,0 0 0,2 0 0,36 5 0,-34-5 0,22 3 0,0-2 0,1-1 0,-1-1 0,1-1 0,-1-1 0,0-1 0,0-2 0,37-13 0,-15 2 0,52-13 0,-65 21 0,-19 4 0,-2 2 0,1-1 0,-1 0 0,0-2 0,0 1 0,0-2 0,-1 0 0,0-1 0,0 0 0,18-16 0,-18 14-1365,-1 2-5461</inkml:trace>
+  <inkml:trace contextRef="#ctx0" brushRef="#br0" timeOffset="708.12">527 0 24575,'-1'32'0,"2"0"0,1-1 0,11 51 0,25 39 0,-23-82 0,12 57 0,-22-78 0,0 0 0,0 0 0,2-1 0,0 0 0,1 0 0,1 0 0,19 27 0,43 77-1365,-63-110-5461</inkml:trace>
 </inkml:ink>
 </file>
 

</xml_diff>